<commit_message>
MVP working with a lightweight main :muscle: :boom:
</commit_message>
<xml_diff>
--- a/domain.docx
+++ b/domain.docx
@@ -215,6 +215,113 @@
       <w:pPr>
         <w:rPr>
           <w:rFonts w:ascii="Raleway" w:hAnsi="Raleway" w:cs="Open Sans"/>
+          <w:noProof/>
+          <w:lang w:eastAsia="fr-FR"/>
+        </w:rPr>
+      </w:pPr>
+      <w:r>
+        <w:rPr>
+          <w:rFonts w:ascii="Raleway" w:hAnsi="Raleway" w:cs="Open Sans"/>
+          <w:noProof/>
+          <w:lang w:eastAsia="fr-FR"/>
+        </w:rPr>
+        <w:drawing>
+          <wp:anchor distT="0" distB="0" distL="114300" distR="114300" simplePos="0" relativeHeight="251658240" behindDoc="1" locked="0" layoutInCell="1" allowOverlap="1" wp14:anchorId="65DE3559" wp14:editId="18B17991">
+            <wp:simplePos x="0" y="0"/>
+            <wp:positionH relativeFrom="margin">
+              <wp:posOffset>-81280</wp:posOffset>
+            </wp:positionH>
+            <wp:positionV relativeFrom="paragraph">
+              <wp:posOffset>168275</wp:posOffset>
+            </wp:positionV>
+            <wp:extent cx="4188460" cy="1041400"/>
+            <wp:effectExtent l="0" t="0" r="2540" b="6350"/>
+            <wp:wrapTight wrapText="bothSides">
+              <wp:wrapPolygon edited="0">
+                <wp:start x="0" y="0"/>
+                <wp:lineTo x="0" y="21337"/>
+                <wp:lineTo x="21515" y="21337"/>
+                <wp:lineTo x="21515" y="0"/>
+                <wp:lineTo x="0" y="0"/>
+              </wp:wrapPolygon>
+            </wp:wrapTight>
+            <wp:docPr id="1" name="Image 1"/>
+            <wp:cNvGraphicFramePr>
+              <a:graphicFrameLocks xmlns:a="http://schemas.openxmlformats.org/drawingml/2006/main" noChangeAspect="1"/>
+            </wp:cNvGraphicFramePr>
+            <a:graphic xmlns:a="http://schemas.openxmlformats.org/drawingml/2006/main">
+              <a:graphicData uri="http://schemas.openxmlformats.org/drawingml/2006/picture">
+                <pic:pic xmlns:pic="http://schemas.openxmlformats.org/drawingml/2006/picture">
+                  <pic:nvPicPr>
+                    <pic:cNvPr id="1" name="Capture d’écran (43).png"/>
+                    <pic:cNvPicPr/>
+                  </pic:nvPicPr>
+                  <pic:blipFill rotWithShape="1">
+                    <a:blip r:embed="rId4">
+                      <a:extLst>
+                        <a:ext uri="{28A0092B-C50C-407E-A947-70E740481C1C}">
+                          <a14:useLocalDpi xmlns:a14="http://schemas.microsoft.com/office/drawing/2010/main" val="0"/>
+                        </a:ext>
+                      </a:extLst>
+                    </a:blip>
+                    <a:srcRect l="58201" t="12346" r="21406" b="71880"/>
+                    <a:stretch/>
+                  </pic:blipFill>
+                  <pic:spPr bwMode="auto">
+                    <a:xfrm>
+                      <a:off x="0" y="0"/>
+                      <a:ext cx="4188460" cy="1041400"/>
+                    </a:xfrm>
+                    <a:prstGeom prst="rect">
+                      <a:avLst/>
+                    </a:prstGeom>
+                    <a:ln>
+                      <a:noFill/>
+                    </a:ln>
+                    <a:extLst>
+                      <a:ext uri="{53640926-AAD7-44D8-BBD7-CCE9431645EC}">
+                        <a14:shadowObscured xmlns:a14="http://schemas.microsoft.com/office/drawing/2010/main"/>
+                      </a:ext>
+                    </a:extLst>
+                  </pic:spPr>
+                </pic:pic>
+              </a:graphicData>
+            </a:graphic>
+            <wp14:sizeRelH relativeFrom="margin">
+              <wp14:pctWidth>0</wp14:pctWidth>
+            </wp14:sizeRelH>
+            <wp14:sizeRelV relativeFrom="margin">
+              <wp14:pctHeight>0</wp14:pctHeight>
+            </wp14:sizeRelV>
+          </wp:anchor>
+        </w:drawing>
+      </w:r>
+    </w:p>
+    <w:p>
+      <w:pPr>
+        <w:rPr>
+          <w:rFonts w:ascii="Raleway" w:hAnsi="Raleway" w:cs="Open Sans"/>
+        </w:rPr>
+      </w:pPr>
+    </w:p>
+    <w:p>
+      <w:pPr>
+        <w:rPr>
+          <w:rFonts w:ascii="Raleway" w:hAnsi="Raleway" w:cs="Open Sans"/>
+        </w:rPr>
+      </w:pPr>
+    </w:p>
+    <w:p>
+      <w:pPr>
+        <w:rPr>
+          <w:rFonts w:ascii="Raleway" w:hAnsi="Raleway" w:cs="Open Sans"/>
+        </w:rPr>
+      </w:pPr>
+    </w:p>
+    <w:p>
+      <w:pPr>
+        <w:rPr>
+          <w:rFonts w:ascii="Raleway" w:hAnsi="Raleway" w:cs="Open Sans"/>
         </w:rPr>
       </w:pPr>
     </w:p>
@@ -235,6 +342,63 @@
           <w:rFonts w:ascii="Raleway" w:hAnsi="Raleway" w:cs="Open Sans"/>
         </w:rPr>
         <w:t xml:space="preserve"> : </w:t>
+      </w:r>
+    </w:p>
+    <w:p>
+      <w:pPr>
+        <w:rPr>
+          <w:rFonts w:ascii="Raleway" w:hAnsi="Raleway" w:cs="Open Sans"/>
+        </w:rPr>
+      </w:pPr>
+    </w:p>
+    <w:p>
+      <w:pPr>
+        <w:rPr>
+          <w:rFonts w:ascii="Raleway" w:hAnsi="Raleway" w:cs="Open Sans"/>
+        </w:rPr>
+      </w:pPr>
+    </w:p>
+    <w:p>
+      <w:pPr>
+        <w:rPr>
+          <w:rFonts w:ascii="Raleway Bold" w:hAnsi="Raleway Bold" w:cs="Open Sans"/>
+        </w:rPr>
+      </w:pPr>
+      <w:r>
+        <w:rPr>
+          <w:rFonts w:ascii="Raleway Bold" w:hAnsi="Raleway Bold" w:cs="Open Sans"/>
+        </w:rPr>
+        <w:t>2..Contraintes</w:t>
+      </w:r>
+    </w:p>
+    <w:p>
+      <w:pPr>
+        <w:rPr>
+          <w:color w:val="FF0000"/>
+        </w:rPr>
+      </w:pPr>
+      <w:r>
+        <w:t xml:space="preserve">Les fonctions suivant un changement d’état ne sont exécutées qu’une fois dans l’état (c’est une machine de </w:t>
+      </w:r>
+      <w:r>
+        <w:rPr>
+          <w:color w:val="FF0000"/>
+        </w:rPr>
+        <w:t xml:space="preserve">Moore </w:t>
+      </w:r>
+      <w:r>
+        <w:rPr>
+          <w:color w:val="FF0000"/>
+        </w:rPr>
+        <w:t>)</w:t>
+      </w:r>
+    </w:p>
+    <w:p>
+      <w:r>
+        <w:t>La fonction exécutée dans l’état doit s’appeler InNomdeletat</w:t>
+      </w:r>
+      <w:r>
+        <w:t>.</w:t>
       </w:r>
       <w:bookmarkStart w:id="0" w:name="_GoBack"/>
       <w:bookmarkEnd w:id="0"/>
@@ -242,29 +406,9 @@
     <w:p>
       <w:pPr>
         <w:rPr>
-          <w:rFonts w:ascii="Raleway" w:hAnsi="Raleway" w:cs="Open Sans"/>
-        </w:rPr>
-      </w:pPr>
-    </w:p>
-    <w:p>
-      <w:pPr>
-        <w:rPr>
-          <w:rFonts w:ascii="Raleway" w:hAnsi="Raleway" w:cs="Open Sans"/>
-        </w:rPr>
-      </w:pPr>
-    </w:p>
-    <w:p>
-      <w:pPr>
-        <w:rPr>
           <w:rFonts w:ascii="Raleway Bold" w:hAnsi="Raleway Bold" w:cs="Open Sans"/>
         </w:rPr>
       </w:pPr>
-      <w:r>
-        <w:rPr>
-          <w:rFonts w:ascii="Raleway Bold" w:hAnsi="Raleway Bold" w:cs="Open Sans"/>
-        </w:rPr>
-        <w:t>2..Contraintes</w:t>
-      </w:r>
     </w:p>
     <w:p>
       <w:pPr>

</xml_diff>

<commit_message>
Generating in header files
</commit_message>
<xml_diff>
--- a/domain.docx
+++ b/domain.docx
@@ -537,18 +537,35 @@
       </w:pPr>
     </w:p>
     <w:p>
-      <w:r>
+      <w:pPr>
+        <w:rPr>
+          <w:rFonts w:ascii="Raleway" w:hAnsi="Raleway"/>
+        </w:rPr>
+      </w:pPr>
+      <w:r>
+        <w:rPr>
+          <w:rFonts w:ascii="Raleway" w:hAnsi="Raleway"/>
+        </w:rPr>
         <w:t xml:space="preserve">NB : Il y a un </w:t>
       </w:r>
       <w:proofErr w:type="spellStart"/>
       <w:r>
+        <w:rPr>
+          <w:rFonts w:ascii="Raleway" w:hAnsi="Raleway"/>
+        </w:rPr>
         <w:t>delay</w:t>
       </w:r>
       <w:proofErr w:type="spellEnd"/>
       <w:r>
+        <w:rPr>
+          <w:rFonts w:ascii="Raleway" w:hAnsi="Raleway"/>
+        </w:rPr>
         <w:t xml:space="preserve"> à l’entrée dans looping</w:t>
       </w:r>
       <w:r>
+        <w:rPr>
+          <w:rFonts w:ascii="Raleway" w:hAnsi="Raleway"/>
+        </w:rPr>
         <w:t>.</w:t>
       </w:r>
     </w:p>
@@ -577,6 +594,7 @@
         <w:rPr>
           <w:rFonts w:ascii="Raleway Bold" w:hAnsi="Raleway Bold" w:cs="Open Sans"/>
         </w:rPr>
+        <w:lastRenderedPageBreak/>
         <w:t>2..Contraintes</w:t>
       </w:r>
       <w:proofErr w:type="gramEnd"/>
@@ -584,153 +602,256 @@
     <w:p>
       <w:pPr>
         <w:rPr>
+          <w:rFonts w:ascii="Raleway" w:hAnsi="Raleway"/>
           <w:color w:val="FF0000"/>
         </w:rPr>
       </w:pPr>
       <w:r>
+        <w:rPr>
+          <w:rFonts w:ascii="Raleway" w:hAnsi="Raleway"/>
+        </w:rPr>
         <w:t xml:space="preserve">Les fonctions suivant un changement d’état ne sont exécutées qu’une fois dans l’état (c’est une machine de </w:t>
       </w:r>
       <w:proofErr w:type="gramStart"/>
       <w:r>
+        <w:rPr>
+          <w:rFonts w:ascii="Raleway" w:hAnsi="Raleway"/>
+        </w:rPr>
         <w:t>Moore</w:t>
       </w:r>
       <w:r>
+        <w:rPr>
+          <w:rFonts w:ascii="Raleway" w:hAnsi="Raleway"/>
+        </w:rPr>
         <w:t xml:space="preserve"> </w:t>
       </w:r>
       <w:r>
+        <w:rPr>
+          <w:rFonts w:ascii="Raleway" w:hAnsi="Raleway"/>
+        </w:rPr>
         <w:t>)</w:t>
       </w:r>
       <w:proofErr w:type="gramEnd"/>
       <w:r>
+        <w:rPr>
+          <w:rFonts w:ascii="Raleway" w:hAnsi="Raleway"/>
+        </w:rPr>
         <w:t xml:space="preserve">. </w:t>
       </w:r>
     </w:p>
     <w:p>
-      <w:r>
+      <w:pPr>
+        <w:rPr>
+          <w:rFonts w:ascii="Raleway" w:hAnsi="Raleway"/>
+        </w:rPr>
+      </w:pPr>
+      <w:r>
+        <w:rPr>
+          <w:rFonts w:ascii="Raleway" w:hAnsi="Raleway"/>
+        </w:rPr>
         <w:t>La fonction exécutée d</w:t>
       </w:r>
       <w:r>
+        <w:rPr>
+          <w:rFonts w:ascii="Raleway" w:hAnsi="Raleway"/>
+        </w:rPr>
         <w:t xml:space="preserve">ans l’état doit s’appeler </w:t>
       </w:r>
       <w:proofErr w:type="spellStart"/>
       <w:r>
+        <w:rPr>
+          <w:rFonts w:ascii="Raleway" w:hAnsi="Raleway"/>
+        </w:rPr>
         <w:t>InNomDeLE</w:t>
       </w:r>
       <w:r>
+        <w:rPr>
+          <w:rFonts w:ascii="Raleway" w:hAnsi="Raleway"/>
+        </w:rPr>
         <w:t>tat</w:t>
       </w:r>
       <w:proofErr w:type="spellEnd"/>
       <w:r>
+        <w:rPr>
+          <w:rFonts w:ascii="Raleway" w:hAnsi="Raleway"/>
+        </w:rPr>
         <w:t>.</w:t>
       </w:r>
     </w:p>
     <w:p>
-      <w:r>
+      <w:pPr>
+        <w:rPr>
+          <w:rFonts w:ascii="Raleway" w:hAnsi="Raleway"/>
+        </w:rPr>
+      </w:pPr>
+      <w:r>
+        <w:rPr>
+          <w:rFonts w:ascii="Raleway" w:hAnsi="Raleway"/>
+        </w:rPr>
         <w:t xml:space="preserve">Le </w:t>
       </w:r>
       <w:proofErr w:type="spellStart"/>
       <w:r>
+        <w:rPr>
+          <w:rFonts w:ascii="Raleway" w:hAnsi="Raleway"/>
+        </w:rPr>
         <w:t>delay</w:t>
       </w:r>
       <w:proofErr w:type="spellEnd"/>
       <w:r>
+        <w:rPr>
+          <w:rFonts w:ascii="Raleway" w:hAnsi="Raleway"/>
+        </w:rPr>
         <w:t xml:space="preserve"> est ajouté sur le </w:t>
       </w:r>
       <w:proofErr w:type="spellStart"/>
       <w:r>
+        <w:rPr>
+          <w:rFonts w:ascii="Raleway" w:hAnsi="Raleway"/>
+        </w:rPr>
         <w:t>onentry</w:t>
       </w:r>
       <w:proofErr w:type="spellEnd"/>
       <w:r>
+        <w:rPr>
+          <w:rFonts w:ascii="Raleway" w:hAnsi="Raleway"/>
+        </w:rPr>
         <w:t>-&gt;</w:t>
       </w:r>
       <w:proofErr w:type="spellStart"/>
       <w:r>
-        <w:t>send</w:t>
-      </w:r>
-      <w:proofErr w:type="spellEnd"/>
-      <w:r>
-        <w:t xml:space="preserve"> de </w:t>
-      </w:r>
-      <w:r>
-        <w:t>l’état correspondant.</w:t>
-      </w:r>
-    </w:p>
-    <w:p>
-      <w:pPr>
-        <w:rPr>
-          <w:rFonts w:ascii="Raleway Bold" w:hAnsi="Raleway Bold" w:cs="Open Sans"/>
-        </w:rPr>
-      </w:pPr>
-    </w:p>
-    <w:p>
-      <w:pPr>
-        <w:rPr>
-          <w:rFonts w:ascii="Raleway" w:hAnsi="Raleway" w:cs="Open Sans"/>
-        </w:rPr>
-      </w:pPr>
-    </w:p>
-    <w:p>
-      <w:pPr>
-        <w:rPr>
-          <w:rFonts w:ascii="Raleway Bold" w:hAnsi="Raleway Bold" w:cs="Open Sans"/>
-        </w:rPr>
-      </w:pPr>
-      <w:proofErr w:type="gramStart"/>
-      <w:r>
-        <w:rPr>
-          <w:rFonts w:ascii="Raleway Bold" w:hAnsi="Raleway Bold" w:cs="Open Sans"/>
-        </w:rPr>
-        <w:t>3..Amélioration</w:t>
-      </w:r>
-      <w:proofErr w:type="gramEnd"/>
-    </w:p>
-    <w:p>
-      <w:pPr>
-        <w:rPr>
-          <w:rFonts w:ascii="Raleway Bold" w:hAnsi="Raleway Bold" w:cs="Open Sans"/>
-        </w:rPr>
-      </w:pPr>
-    </w:p>
-    <w:p>
-      <w:r>
-        <w:t xml:space="preserve">Mon but était de proposer une machine à état concrète qui puisse être utilisable dans un vrai </w:t>
-      </w:r>
-      <w:r>
-        <w:t>contexte, sans avoir à supposer</w:t>
-      </w:r>
-      <w:r>
-        <w:t xml:space="preserve"> certains paramètres.</w:t>
-      </w:r>
-      <w:r>
-        <w:t xml:space="preserve"> Cette amélioration de</w:t>
-      </w:r>
-      <w:r>
-        <w:t xml:space="preserve">vait avoir du sens pour moi. </w:t>
-      </w:r>
-      <w:r>
-        <w:t xml:space="preserve">J’ai pensé alors à la possibilité de faire faire </w:t>
-      </w:r>
-      <w:proofErr w:type="gramStart"/>
-      <w:r>
-        <w:t>un looping</w:t>
-      </w:r>
-      <w:proofErr w:type="gramEnd"/>
-      <w:r>
-        <w:t xml:space="preserve"> à la voiture télécommandée. Toutefois, il se peut qu’on ait besoin d’utiliser des capteurs pour vérifier qu’aucun élément ne va bloquer </w:t>
-      </w:r>
-      <w:proofErr w:type="gramStart"/>
-      <w:r>
-        <w:t>le looping</w:t>
-      </w:r>
-      <w:proofErr w:type="gramEnd"/>
-      <w:r>
-        <w:t>. Il serait donc pratique d’attend</w:t>
+        <w:rPr>
+          <w:rFonts w:ascii="Raleway" w:hAnsi="Raleway"/>
+        </w:rPr>
+        <w:t>se</w:t>
       </w:r>
       <w:bookmarkStart w:id="0" w:name="_GoBack"/>
       <w:bookmarkEnd w:id="0"/>
       <w:r>
-        <w:t>re le temps que les capteurs détectent l’environnement, avant de rentrer dans le comportement de l’état looping.</w:t>
+        <w:rPr>
+          <w:rFonts w:ascii="Raleway" w:hAnsi="Raleway"/>
+        </w:rPr>
+        <w:t>nd</w:t>
+      </w:r>
+      <w:proofErr w:type="spellEnd"/>
+      <w:r>
+        <w:rPr>
+          <w:rFonts w:ascii="Raleway" w:hAnsi="Raleway"/>
+        </w:rPr>
+        <w:t xml:space="preserve"> de </w:t>
+      </w:r>
+      <w:r>
+        <w:rPr>
+          <w:rFonts w:ascii="Raleway" w:hAnsi="Raleway"/>
+        </w:rPr>
+        <w:t>l’état correspondant.</w:t>
+      </w:r>
+    </w:p>
+    <w:p>
+      <w:pPr>
+        <w:rPr>
+          <w:rFonts w:ascii="Raleway Bold" w:hAnsi="Raleway Bold" w:cs="Open Sans"/>
+        </w:rPr>
+      </w:pPr>
+    </w:p>
+    <w:p>
+      <w:pPr>
+        <w:rPr>
+          <w:rFonts w:ascii="Raleway" w:hAnsi="Raleway" w:cs="Open Sans"/>
+        </w:rPr>
+      </w:pPr>
+    </w:p>
+    <w:p>
+      <w:pPr>
+        <w:rPr>
+          <w:rFonts w:ascii="Raleway Bold" w:hAnsi="Raleway Bold" w:cs="Open Sans"/>
+        </w:rPr>
+      </w:pPr>
+      <w:proofErr w:type="gramStart"/>
+      <w:r>
+        <w:rPr>
+          <w:rFonts w:ascii="Raleway Bold" w:hAnsi="Raleway Bold" w:cs="Open Sans"/>
+        </w:rPr>
+        <w:t>3..Amélioration</w:t>
+      </w:r>
+      <w:proofErr w:type="gramEnd"/>
+    </w:p>
+    <w:p>
+      <w:pPr>
+        <w:rPr>
+          <w:rFonts w:ascii="Raleway Bold" w:hAnsi="Raleway Bold" w:cs="Open Sans"/>
+        </w:rPr>
+      </w:pPr>
+    </w:p>
+    <w:p>
+      <w:pPr>
+        <w:rPr>
+          <w:rFonts w:ascii="Raleway" w:hAnsi="Raleway"/>
+        </w:rPr>
+      </w:pPr>
+      <w:r>
+        <w:rPr>
+          <w:rFonts w:ascii="Raleway" w:hAnsi="Raleway"/>
+        </w:rPr>
+        <w:t xml:space="preserve">Mon but était de proposer une machine à état concrète qui puisse être utilisable dans un vrai </w:t>
+      </w:r>
+      <w:r>
+        <w:rPr>
+          <w:rFonts w:ascii="Raleway" w:hAnsi="Raleway"/>
+        </w:rPr>
+        <w:t>contexte, sans avoir à supposer</w:t>
+      </w:r>
+      <w:r>
+        <w:rPr>
+          <w:rFonts w:ascii="Raleway" w:hAnsi="Raleway"/>
+        </w:rPr>
+        <w:t xml:space="preserve"> certains paramètres.</w:t>
+      </w:r>
+      <w:r>
+        <w:rPr>
+          <w:rFonts w:ascii="Raleway" w:hAnsi="Raleway"/>
+        </w:rPr>
+        <w:t xml:space="preserve"> Cette amélioration de</w:t>
+      </w:r>
+      <w:r>
+        <w:rPr>
+          <w:rFonts w:ascii="Raleway" w:hAnsi="Raleway"/>
+        </w:rPr>
+        <w:t xml:space="preserve">vait avoir du sens pour moi. </w:t>
+      </w:r>
+      <w:r>
+        <w:rPr>
+          <w:rFonts w:ascii="Raleway" w:hAnsi="Raleway"/>
+        </w:rPr>
+        <w:t xml:space="preserve">J’ai pensé alors à la possibilité de faire faire </w:t>
+      </w:r>
+      <w:proofErr w:type="gramStart"/>
+      <w:r>
+        <w:rPr>
+          <w:rFonts w:ascii="Raleway" w:hAnsi="Raleway"/>
+        </w:rPr>
+        <w:t>un looping</w:t>
+      </w:r>
+      <w:proofErr w:type="gramEnd"/>
+      <w:r>
+        <w:rPr>
+          <w:rFonts w:ascii="Raleway" w:hAnsi="Raleway"/>
+        </w:rPr>
+        <w:t xml:space="preserve"> à la voiture télécommandée. Toutefois, il se peut qu’on ait besoin d’utiliser des capteurs pour vérifier qu’aucun élément ne va bloquer </w:t>
+      </w:r>
+      <w:proofErr w:type="gramStart"/>
+      <w:r>
+        <w:rPr>
+          <w:rFonts w:ascii="Raleway" w:hAnsi="Raleway"/>
+        </w:rPr>
+        <w:t>le looping</w:t>
+      </w:r>
+      <w:proofErr w:type="gramEnd"/>
+      <w:r>
+        <w:rPr>
+          <w:rFonts w:ascii="Raleway" w:hAnsi="Raleway"/>
+        </w:rPr>
+        <w:t>. Il serait donc pratique d’attendre le temps que les capteurs détectent l’environnement, avant de rentrer dans le comportement de l’état looping.</w:t>
       </w:r>
     </w:p>
     <w:sectPr>

</xml_diff>